<commit_message>
Update Multiplatform Project Release Project Review - Jason.docx
</commit_message>
<xml_diff>
--- a/Documentation/Multiplatform Project Release Project Review - Jason.docx
+++ b/Documentation/Multiplatform Project Release Project Review - Jason.docx
@@ -124,8 +124,40 @@
     <w:p>
       <w:pPr>
         <w:spacing w:after="0"/>
-        <w:jc w:val="both"/>
-      </w:pPr>
+        <w:jc w:val="left"/>
+      </w:pPr>
+      <w:r>
+        <w:rPr/>
+        <w:t xml:space="preserve">Building an Android version of the game for Oculus headsets was much more complex than building for the HP Reverb and other Windows platforms. </w:t>
+      </w:r>
+      <w:r>
+        <w:rPr/>
+        <w:t xml:space="preserve">I had to download </w:t>
+      </w:r>
+      <w:r>
+        <w:rPr/>
+        <w:t>additional</w:t>
+      </w:r>
+      <w:r>
+        <w:rPr/>
+        <w:t xml:space="preserve"> components to </w:t>
+      </w:r>
+      <w:r>
+        <w:rPr/>
+        <w:t>build the game. When building the game, I discovered bugs that could not happen in the development setting,</w:t>
+      </w:r>
+      <w:r>
+        <w:rPr/>
+        <w:t xml:space="preserve"> which occurred when</w:t>
+      </w:r>
+      <w:r>
+        <w:rPr/>
+        <w:t xml:space="preserve"> playing the game more than once</w:t>
+      </w:r>
+      <w:r>
+        <w:rPr/>
+        <w:t>.</w:t>
+      </w:r>
     </w:p>
     <w:p>
       <w:pPr>
@@ -184,7 +216,7 @@
       </w:pPr>
     </w:p>
     <w:sectPr>
-      <w:pgSz w:w="11906" w:h="16838"/>
+      <w:pgSz w:w="11906" w:h="16838" w:orient="portrait"/>
       <w:pgMar w:top="1440" w:right="1440" w:bottom="1440" w:left="1440" w:header="708" w:footer="708" w:gutter="0"/>
       <w:cols w:space="708"/>
       <w:docGrid w:linePitch="360"/>
@@ -198,7 +230,7 @@
   <w:docDefaults>
     <w:rPrDefault>
       <w:rPr>
-        <w:rFonts w:asciiTheme="minorHAnsi" w:eastAsiaTheme="minorHAnsi" w:hAnsiTheme="minorHAnsi" w:cstheme="minorBidi"/>
+        <w:rFonts w:asciiTheme="minorHAnsi" w:hAnsiTheme="minorHAnsi" w:eastAsiaTheme="minorHAnsi" w:cstheme="minorBidi"/>
         <w:sz w:val="22"/>
         <w:szCs w:val="22"/>
         <w:lang w:val="en-AU" w:eastAsia="en-US" w:bidi="ar-SA"/>
@@ -213,14 +245,14 @@
   <w:latentStyles w:defLockedState="0" w:defUIPriority="99" w:defSemiHidden="0" w:defUnhideWhenUsed="0" w:defQFormat="0" w:count="376">
     <w:lsdException w:name="Normal" w:uiPriority="0" w:qFormat="1"/>
     <w:lsdException w:name="heading 1" w:uiPriority="9" w:qFormat="1"/>
-    <w:lsdException w:name="heading 2" w:semiHidden="1" w:uiPriority="9" w:unhideWhenUsed="1" w:qFormat="1"/>
-    <w:lsdException w:name="heading 3" w:semiHidden="1" w:uiPriority="9" w:unhideWhenUsed="1" w:qFormat="1"/>
-    <w:lsdException w:name="heading 4" w:semiHidden="1" w:uiPriority="9" w:unhideWhenUsed="1" w:qFormat="1"/>
-    <w:lsdException w:name="heading 5" w:semiHidden="1" w:uiPriority="9" w:unhideWhenUsed="1" w:qFormat="1"/>
-    <w:lsdException w:name="heading 6" w:semiHidden="1" w:uiPriority="9" w:unhideWhenUsed="1" w:qFormat="1"/>
-    <w:lsdException w:name="heading 7" w:semiHidden="1" w:uiPriority="9" w:unhideWhenUsed="1" w:qFormat="1"/>
-    <w:lsdException w:name="heading 8" w:semiHidden="1" w:uiPriority="9" w:unhideWhenUsed="1" w:qFormat="1"/>
-    <w:lsdException w:name="heading 9" w:semiHidden="1" w:uiPriority="9" w:unhideWhenUsed="1" w:qFormat="1"/>
+    <w:lsdException w:name="heading 2" w:uiPriority="9" w:semiHidden="1" w:unhideWhenUsed="1" w:qFormat="1"/>
+    <w:lsdException w:name="heading 3" w:uiPriority="9" w:semiHidden="1" w:unhideWhenUsed="1" w:qFormat="1"/>
+    <w:lsdException w:name="heading 4" w:uiPriority="9" w:semiHidden="1" w:unhideWhenUsed="1" w:qFormat="1"/>
+    <w:lsdException w:name="heading 5" w:uiPriority="9" w:semiHidden="1" w:unhideWhenUsed="1" w:qFormat="1"/>
+    <w:lsdException w:name="heading 6" w:uiPriority="9" w:semiHidden="1" w:unhideWhenUsed="1" w:qFormat="1"/>
+    <w:lsdException w:name="heading 7" w:uiPriority="9" w:semiHidden="1" w:unhideWhenUsed="1" w:qFormat="1"/>
+    <w:lsdException w:name="heading 8" w:uiPriority="9" w:semiHidden="1" w:unhideWhenUsed="1" w:qFormat="1"/>
+    <w:lsdException w:name="heading 9" w:uiPriority="9" w:semiHidden="1" w:unhideWhenUsed="1" w:qFormat="1"/>
     <w:lsdException w:name="index 1" w:semiHidden="1" w:unhideWhenUsed="1"/>
     <w:lsdException w:name="index 2" w:semiHidden="1" w:unhideWhenUsed="1"/>
     <w:lsdException w:name="index 3" w:semiHidden="1" w:unhideWhenUsed="1"/>
@@ -230,22 +262,22 @@
     <w:lsdException w:name="index 7" w:semiHidden="1" w:unhideWhenUsed="1"/>
     <w:lsdException w:name="index 8" w:semiHidden="1" w:unhideWhenUsed="1"/>
     <w:lsdException w:name="index 9" w:semiHidden="1" w:unhideWhenUsed="1"/>
-    <w:lsdException w:name="toc 1" w:semiHidden="1" w:uiPriority="39" w:unhideWhenUsed="1"/>
-    <w:lsdException w:name="toc 2" w:semiHidden="1" w:uiPriority="39" w:unhideWhenUsed="1"/>
-    <w:lsdException w:name="toc 3" w:semiHidden="1" w:uiPriority="39" w:unhideWhenUsed="1"/>
-    <w:lsdException w:name="toc 4" w:semiHidden="1" w:uiPriority="39" w:unhideWhenUsed="1"/>
-    <w:lsdException w:name="toc 5" w:semiHidden="1" w:uiPriority="39" w:unhideWhenUsed="1"/>
-    <w:lsdException w:name="toc 6" w:semiHidden="1" w:uiPriority="39" w:unhideWhenUsed="1"/>
-    <w:lsdException w:name="toc 7" w:semiHidden="1" w:uiPriority="39" w:unhideWhenUsed="1"/>
-    <w:lsdException w:name="toc 8" w:semiHidden="1" w:uiPriority="39" w:unhideWhenUsed="1"/>
-    <w:lsdException w:name="toc 9" w:semiHidden="1" w:uiPriority="39" w:unhideWhenUsed="1"/>
+    <w:lsdException w:name="toc 1" w:uiPriority="39" w:semiHidden="1" w:unhideWhenUsed="1"/>
+    <w:lsdException w:name="toc 2" w:uiPriority="39" w:semiHidden="1" w:unhideWhenUsed="1"/>
+    <w:lsdException w:name="toc 3" w:uiPriority="39" w:semiHidden="1" w:unhideWhenUsed="1"/>
+    <w:lsdException w:name="toc 4" w:uiPriority="39" w:semiHidden="1" w:unhideWhenUsed="1"/>
+    <w:lsdException w:name="toc 5" w:uiPriority="39" w:semiHidden="1" w:unhideWhenUsed="1"/>
+    <w:lsdException w:name="toc 6" w:uiPriority="39" w:semiHidden="1" w:unhideWhenUsed="1"/>
+    <w:lsdException w:name="toc 7" w:uiPriority="39" w:semiHidden="1" w:unhideWhenUsed="1"/>
+    <w:lsdException w:name="toc 8" w:uiPriority="39" w:semiHidden="1" w:unhideWhenUsed="1"/>
+    <w:lsdException w:name="toc 9" w:uiPriority="39" w:semiHidden="1" w:unhideWhenUsed="1"/>
     <w:lsdException w:name="Normal Indent" w:semiHidden="1" w:unhideWhenUsed="1"/>
     <w:lsdException w:name="footnote text" w:semiHidden="1" w:unhideWhenUsed="1"/>
     <w:lsdException w:name="annotation text" w:semiHidden="1" w:unhideWhenUsed="1"/>
     <w:lsdException w:name="header" w:semiHidden="1" w:unhideWhenUsed="1"/>
     <w:lsdException w:name="footer" w:semiHidden="1" w:unhideWhenUsed="1"/>
     <w:lsdException w:name="index heading" w:semiHidden="1" w:unhideWhenUsed="1"/>
-    <w:lsdException w:name="caption" w:semiHidden="1" w:uiPriority="35" w:unhideWhenUsed="1" w:qFormat="1"/>
+    <w:lsdException w:name="caption" w:uiPriority="35" w:semiHidden="1" w:unhideWhenUsed="1" w:qFormat="1"/>
     <w:lsdException w:name="table of figures" w:semiHidden="1" w:unhideWhenUsed="1"/>
     <w:lsdException w:name="envelope address" w:semiHidden="1" w:unhideWhenUsed="1"/>
     <w:lsdException w:name="envelope return" w:semiHidden="1" w:unhideWhenUsed="1"/>
@@ -276,7 +308,7 @@
     <w:lsdException w:name="Title" w:uiPriority="10" w:qFormat="1"/>
     <w:lsdException w:name="Closing" w:semiHidden="1" w:unhideWhenUsed="1"/>
     <w:lsdException w:name="Signature" w:semiHidden="1" w:unhideWhenUsed="1"/>
-    <w:lsdException w:name="Default Paragraph Font" w:semiHidden="1" w:uiPriority="1" w:unhideWhenUsed="1"/>
+    <w:lsdException w:name="Default Paragraph Font" w:uiPriority="1" w:semiHidden="1" w:unhideWhenUsed="1"/>
     <w:lsdException w:name="Body Text" w:semiHidden="1" w:unhideWhenUsed="1"/>
     <w:lsdException w:name="Body Text Indent" w:semiHidden="1" w:unhideWhenUsed="1"/>
     <w:lsdException w:name="List Continue" w:semiHidden="1" w:unhideWhenUsed="1"/>
@@ -476,8 +508,8 @@
     <w:lsdException w:name="Subtle Reference" w:uiPriority="31" w:qFormat="1"/>
     <w:lsdException w:name="Intense Reference" w:uiPriority="32" w:qFormat="1"/>
     <w:lsdException w:name="Book Title" w:uiPriority="33" w:qFormat="1"/>
-    <w:lsdException w:name="Bibliography" w:semiHidden="1" w:uiPriority="37" w:unhideWhenUsed="1"/>
-    <w:lsdException w:name="TOC Heading" w:semiHidden="1" w:uiPriority="39" w:unhideWhenUsed="1" w:qFormat="1"/>
+    <w:lsdException w:name="Bibliography" w:uiPriority="37" w:semiHidden="1" w:unhideWhenUsed="1"/>
+    <w:lsdException w:name="TOC Heading" w:uiPriority="39" w:semiHidden="1" w:unhideWhenUsed="1" w:qFormat="1"/>
     <w:lsdException w:name="Plain Table 1" w:uiPriority="41"/>
     <w:lsdException w:name="Plain Table 2" w:uiPriority="42"/>
     <w:lsdException w:name="Plain Table 3" w:uiPriority="43"/>
@@ -588,17 +620,17 @@
     <w:lsdException w:name="Unresolved Mention" w:semiHidden="1" w:unhideWhenUsed="1"/>
     <w:lsdException w:name="Smart Link" w:semiHidden="1" w:unhideWhenUsed="1"/>
   </w:latentStyles>
-  <w:style w:type="paragraph" w:default="1" w:styleId="Normal">
+  <w:style w:type="paragraph" w:styleId="Normal" w:default="1">
     <w:name w:val="Normal"/>
     <w:qFormat/>
   </w:style>
-  <w:style w:type="character" w:default="1" w:styleId="DefaultParagraphFont">
+  <w:style w:type="character" w:styleId="DefaultParagraphFont" w:default="1">
     <w:name w:val="Default Paragraph Font"/>
     <w:uiPriority w:val="1"/>
     <w:semiHidden/>
     <w:unhideWhenUsed/>
   </w:style>
-  <w:style w:type="table" w:default="1" w:styleId="TableNormal">
+  <w:style w:type="table" w:styleId="TableNormal" w:default="1">
     <w:name w:val="Normal Table"/>
     <w:uiPriority w:val="99"/>
     <w:semiHidden/>
@@ -613,7 +645,7 @@
       </w:tblCellMar>
     </w:tblPr>
   </w:style>
-  <w:style w:type="numbering" w:default="1" w:styleId="NoList">
+  <w:style w:type="numbering" w:styleId="NoList" w:default="1">
     <w:name w:val="No List"/>
     <w:uiPriority w:val="99"/>
     <w:semiHidden/>

</xml_diff>

<commit_message>
Step 3 Submission build
</commit_message>
<xml_diff>
--- a/Documentation/Multiplatform Project Release Project Review - Jason.docx
+++ b/Documentation/Multiplatform Project Release Project Review - Jason.docx
@@ -39,21 +39,22 @@
     <w:p>
       <w:pPr>
         <w:spacing w:after="0"/>
+        <w:jc w:val="left"/>
       </w:pPr>
     </w:p>
     <w:p>
       <w:pPr>
         <w:spacing w:after="0"/>
-        <w:jc w:val="both"/>
+        <w:jc w:val="left"/>
         <w:rPr>
-          <w:b/>
-          <w:bCs/>
+          <w:b w:val="1"/>
+          <w:bCs w:val="1"/>
         </w:rPr>
       </w:pPr>
       <w:r>
         <w:rPr>
-          <w:b/>
-          <w:bCs/>
+          <w:b w:val="1"/>
+          <w:bCs w:val="1"/>
         </w:rPr>
         <w:t>What went right?</w:t>
       </w:r>
@@ -61,65 +62,161 @@
     <w:p>
       <w:pPr>
         <w:spacing w:after="0"/>
-        <w:jc w:val="both"/>
-        <w:rPr>
-          <w:i/>
-          <w:iCs/>
-        </w:rPr>
-      </w:pPr>
-      <w:r>
-        <w:rPr>
-          <w:i/>
-          <w:iCs/>
-        </w:rPr>
-        <w:t>[What went according to plan and smoothly during the process of porting this project to different platforms?]</w:t>
+        <w:jc w:val="left"/>
+      </w:pPr>
+      <w:r>
+        <w:rPr/>
+        <w:t xml:space="preserve">As two of the platforms use </w:t>
+      </w:r>
+      <w:r>
+        <w:rPr/>
+        <w:t>very similar</w:t>
+      </w:r>
+      <w:r>
+        <w:rPr/>
+        <w:t xml:space="preserve"> controls and </w:t>
+      </w:r>
+      <w:r>
+        <w:rPr/>
+        <w:t xml:space="preserve">hardware, I only needed to create one build for both Oculus Rift S and Oculus Quest 2. </w:t>
+      </w:r>
+      <w:r>
+        <w:rPr/>
+        <w:t xml:space="preserve">Unity automatically </w:t>
+      </w:r>
+      <w:bookmarkStart w:name="_Int_Kmklhv0B" w:id="526535109"/>
+      <w:r>
+        <w:rPr/>
+        <w:t>down-sampled</w:t>
+      </w:r>
+      <w:bookmarkEnd w:id="526535109"/>
+      <w:r>
+        <w:rPr/>
+        <w:t xml:space="preserve"> the textures and lighting effects for the Oculus build</w:t>
+      </w:r>
+      <w:r>
+        <w:rPr/>
+        <w:t xml:space="preserve"> once the build target changed</w:t>
+      </w:r>
+      <w:r>
+        <w:rPr/>
+        <w:t xml:space="preserve">, saving development time by pre-emptively </w:t>
+      </w:r>
+      <w:r>
+        <w:rPr/>
+        <w:t>optimizing</w:t>
+      </w:r>
+      <w:r>
+        <w:rPr/>
+        <w:t xml:space="preserve"> </w:t>
+      </w:r>
+      <w:r>
+        <w:rPr/>
+        <w:t>for the weaker hardware.</w:t>
+      </w:r>
+      <w:r>
+        <w:rPr/>
+        <w:t xml:space="preserve"> All players reported that the game ran smoothly on the</w:t>
+      </w:r>
+      <w:r>
+        <w:rPr/>
+        <w:t xml:space="preserve">ir respective </w:t>
+      </w:r>
+      <w:r>
+        <w:rPr/>
+        <w:t>platforms</w:t>
+      </w:r>
+      <w:r>
+        <w:rPr/>
+        <w:t xml:space="preserve"> and hardware</w:t>
+      </w:r>
+      <w:r>
+        <w:rPr/>
+        <w:t xml:space="preserve">. </w:t>
       </w:r>
     </w:p>
     <w:p>
       <w:pPr>
         <w:spacing w:after="0"/>
-        <w:jc w:val="both"/>
+        <w:jc w:val="left"/>
       </w:pPr>
     </w:p>
     <w:p>
       <w:pPr>
         <w:spacing w:after="0"/>
-        <w:jc w:val="both"/>
-      </w:pPr>
+        <w:jc w:val="left"/>
+        <w:rPr>
+          <w:b w:val="1"/>
+          <w:bCs w:val="1"/>
+        </w:rPr>
+      </w:pPr>
+      <w:r>
+        <w:rPr>
+          <w:b w:val="1"/>
+          <w:bCs w:val="1"/>
+        </w:rPr>
+        <w:t>What went wrong?</w:t>
+      </w:r>
     </w:p>
     <w:p>
       <w:pPr>
         <w:spacing w:after="0"/>
-        <w:jc w:val="both"/>
-        <w:rPr>
-          <w:b/>
-          <w:bCs/>
-        </w:rPr>
-      </w:pPr>
-      <w:r>
-        <w:rPr>
-          <w:b/>
-          <w:bCs/>
-        </w:rPr>
-        <w:t>What went wrong?</w:t>
+        <w:jc w:val="left"/>
+      </w:pPr>
+      <w:r>
+        <w:rPr/>
+        <w:t xml:space="preserve">Building an Android version of the game for Oculus headsets was much more complex than building for the HP Reverb and other Windows platforms. </w:t>
+      </w:r>
+      <w:r>
+        <w:rPr/>
+        <w:t xml:space="preserve">I had to download </w:t>
+      </w:r>
+      <w:r>
+        <w:rPr/>
+        <w:t>additional</w:t>
+      </w:r>
+      <w:r>
+        <w:rPr/>
+        <w:t xml:space="preserve"> components to </w:t>
+      </w:r>
+      <w:r>
+        <w:rPr/>
+        <w:t xml:space="preserve">build the game. </w:t>
+      </w:r>
+      <w:r>
+        <w:rPr/>
+        <w:t>When building the game, I discovered bugs that could not happen in the development setting,</w:t>
+      </w:r>
+      <w:r>
+        <w:rPr/>
+        <w:t xml:space="preserve"> which occurred when</w:t>
+      </w:r>
+      <w:r>
+        <w:rPr/>
+        <w:t xml:space="preserve"> playing the game more than once</w:t>
+      </w:r>
+      <w:r>
+        <w:rPr/>
+        <w:t>.</w:t>
+      </w:r>
+      <w:r>
+        <w:rPr/>
+        <w:t xml:space="preserve"> These issues took </w:t>
+      </w:r>
+      <w:r>
+        <w:rPr/>
+        <w:t>additional</w:t>
+      </w:r>
+      <w:r>
+        <w:rPr/>
+        <w:t xml:space="preserve"> development time to resolve.</w:t>
       </w:r>
     </w:p>
     <w:p>
       <w:pPr>
         <w:spacing w:after="0"/>
-        <w:jc w:val="both"/>
-        <w:rPr>
-          <w:i/>
-          <w:iCs/>
-        </w:rPr>
-      </w:pPr>
-      <w:r>
-        <w:rPr>
-          <w:i/>
-          <w:iCs/>
-        </w:rPr>
-        <w:t>[What did not go according to plan during the process of porting this project to different platforms? Where did issues come up and how did you resolve them?]</w:t>
-      </w:r>
+        <w:jc w:val="left"/>
+      </w:pPr>
     </w:p>
     <w:p>
       <w:pPr>
@@ -127,93 +224,102 @@
         <w:jc w:val="left"/>
       </w:pPr>
       <w:r>
-        <w:rPr/>
-        <w:t xml:space="preserve">Building an Android version of the game for Oculus headsets was much more complex than building for the HP Reverb and other Windows platforms. </w:t>
-      </w:r>
-      <w:r>
-        <w:rPr/>
-        <w:t xml:space="preserve">I had to download </w:t>
-      </w:r>
-      <w:r>
-        <w:rPr/>
-        <w:t>additional</w:t>
-      </w:r>
-      <w:r>
-        <w:rPr/>
-        <w:t xml:space="preserve"> components to </w:t>
-      </w:r>
-      <w:r>
-        <w:rPr/>
-        <w:t>build the game. When building the game, I discovered bugs that could not happen in the development setting,</w:t>
-      </w:r>
-      <w:r>
-        <w:rPr/>
-        <w:t xml:space="preserve"> which occurred when</w:t>
-      </w:r>
-      <w:r>
-        <w:rPr/>
-        <w:t xml:space="preserve"> playing the game more than once</w:t>
-      </w:r>
-      <w:r>
-        <w:rPr/>
-        <w:t>.</w:t>
+        <w:rPr>
+          <w:b w:val="1"/>
+          <w:bCs w:val="1"/>
+        </w:rPr>
+        <w:t>What can be improved for next time?</w:t>
       </w:r>
     </w:p>
     <w:p>
       <w:pPr>
         <w:spacing w:after="0"/>
-        <w:jc w:val="both"/>
-      </w:pPr>
-    </w:p>
-    <w:p>
-      <w:pPr>
-        <w:spacing w:after="0"/>
-        <w:jc w:val="both"/>
-      </w:pPr>
-      <w:r>
-        <w:rPr>
-          <w:b/>
-          <w:bCs/>
-        </w:rPr>
-        <w:t>What can be improved for next time?</w:t>
-      </w:r>
-    </w:p>
-    <w:p>
-      <w:pPr>
-        <w:spacing w:after="0"/>
-        <w:jc w:val="both"/>
-        <w:rPr>
-          <w:i/>
-          <w:iCs/>
-        </w:rPr>
-      </w:pPr>
-      <w:r>
-        <w:rPr>
-          <w:i/>
-          <w:iCs/>
-        </w:rPr>
-        <w:t>[Having learned from this experience, what can you do better next time you work on a multiplatform release?</w:t>
-      </w:r>
-      <w:r>
-        <w:rPr>
-          <w:i/>
-          <w:iCs/>
-        </w:rPr>
-        <w:t xml:space="preserve"> This can be to do with specific issues to do with controllers or hardware to dealing with issues that came up as a result of planning or a lack thereof</w:t>
-      </w:r>
-      <w:r>
-        <w:rPr>
-          <w:i/>
-          <w:iCs/>
-        </w:rPr>
-        <w:t>]</w:t>
-      </w:r>
-    </w:p>
-    <w:p>
-      <w:pPr>
-        <w:spacing w:after="0"/>
-        <w:jc w:val="both"/>
-      </w:pPr>
+        <w:jc w:val="left"/>
+      </w:pPr>
+      <w:r>
+        <w:rPr/>
+        <w:t xml:space="preserve">For future </w:t>
+      </w:r>
+      <w:r>
+        <w:rPr/>
+        <w:t>multi</w:t>
+      </w:r>
+      <w:r>
+        <w:rPr/>
+        <w:t xml:space="preserve">platform releases, </w:t>
+      </w:r>
+      <w:r>
+        <w:rPr/>
+        <w:t xml:space="preserve">it would be </w:t>
+      </w:r>
+      <w:r>
+        <w:rPr/>
+        <w:t>very beneficial</w:t>
+      </w:r>
+      <w:r>
+        <w:rPr/>
+        <w:t xml:space="preserve"> to </w:t>
+      </w:r>
+      <w:r>
+        <w:rPr/>
+        <w:t>test the game on the various</w:t>
+      </w:r>
+      <w:r>
+        <w:rPr/>
+        <w:t xml:space="preserve"> target</w:t>
+      </w:r>
+      <w:r>
+        <w:rPr/>
+        <w:t xml:space="preserve"> platforms sooner in the development cy</w:t>
+      </w:r>
+      <w:r>
+        <w:rPr/>
+        <w:t xml:space="preserve">cle to </w:t>
+      </w:r>
+      <w:r>
+        <w:rPr/>
+        <w:t>assist</w:t>
+      </w:r>
+      <w:r>
+        <w:rPr/>
+        <w:t xml:space="preserve"> in </w:t>
+      </w:r>
+      <w:r>
+        <w:rPr/>
+        <w:t>identifying</w:t>
+      </w:r>
+      <w:r>
+        <w:rPr/>
+        <w:t xml:space="preserve"> these platform-specific issues</w:t>
+      </w:r>
+      <w:r>
+        <w:rPr/>
+        <w:t xml:space="preserve"> so they can be addressed quicker and in a more thought-out way. </w:t>
+      </w:r>
+      <w:r>
+        <w:rPr/>
+        <w:t xml:space="preserve">One other improvement would be to check which </w:t>
+      </w:r>
+      <w:r>
+        <w:rPr/>
+        <w:t xml:space="preserve">platforms </w:t>
+      </w:r>
+      <w:r>
+        <w:rPr/>
+        <w:t xml:space="preserve">were available to </w:t>
+      </w:r>
+      <w:r>
+        <w:rPr/>
+        <w:t>those who would be testing my game</w:t>
+      </w:r>
+      <w:r>
+        <w:rPr/>
+        <w:t>, and target those spe</w:t>
+      </w:r>
+      <w:r>
+        <w:rPr/>
+        <w:t>cifically to streamline the testing process.</w:t>
+      </w:r>
     </w:p>
     <w:sectPr>
       <w:pgSz w:w="11906" w:h="16838" w:orient="portrait"/>
@@ -223,6 +329,17 @@
     </w:sectPr>
   </w:body>
 </w:document>
+</file>
+
+<file path=word/intelligence2.xml><?xml version="1.0" encoding="utf-8"?>
+<int2:intelligence xmlns:int2="http://schemas.microsoft.com/office/intelligence/2020/intelligence">
+  <int2:observations>
+    <int2:bookmark int2:bookmarkName="_Int_Kmklhv0B" int2:invalidationBookmarkName="" int2:hashCode="hFvvqTUc7lcZbE" int2:id="IXM1szei">
+      <int2:state int2:type="AugLoop_Text_Critique" int2:value="Rejected"/>
+    </int2:bookmark>
+  </int2:observations>
+  <int2:intelligenceSettings/>
+</int2:intelligence>
 </file>
 
 <file path=word/styles.xml><?xml version="1.0" encoding="utf-8"?>

</xml_diff>